<commit_message>
Coffee Shop Data Store Commit
</commit_message>
<xml_diff>
--- a/Screenshot/CUSTOMER_INFORMATION_SCREENSHOT.docx
+++ b/Screenshot/CUSTOMER_INFORMATION_SCREENSHOT.docx
@@ -44,8 +44,6 @@
         </w:rPr>
         <w:t>CUSTOMER INFORMATION</w:t>
       </w:r>
-      <w:bookmarkStart w:id="0" w:name="_GoBack"/>
-      <w:bookmarkEnd w:id="0"/>
     </w:p>
     <w:p>
       <w:pPr>
@@ -66,11 +64,484 @@
         </w:numPr>
         <w:rPr>
           <w:rFonts w:ascii="Times New Roman" w:hAnsi="Times New Roman" w:cs="Times New Roman"/>
-          <w:b/>
-          <w:sz w:val="40"/>
-          <w:szCs w:val="40"/>
-        </w:rPr>
-      </w:pPr>
+          <w:sz w:val="40"/>
+          <w:szCs w:val="40"/>
+        </w:rPr>
+      </w:pPr>
+      <w:r>
+        <w:rPr>
+          <w:rFonts w:ascii="Times New Roman" w:hAnsi="Times New Roman" w:cs="Times New Roman"/>
+          <w:sz w:val="40"/>
+          <w:szCs w:val="40"/>
+        </w:rPr>
+        <w:t>Add Customer:</w:t>
+      </w:r>
+    </w:p>
+    <w:p>
+      <w:pPr>
+        <w:ind w:left="360"/>
+        <w:rPr>
+          <w:rFonts w:ascii="Times New Roman" w:hAnsi="Times New Roman" w:cs="Times New Roman"/>
+          <w:sz w:val="40"/>
+          <w:szCs w:val="40"/>
+        </w:rPr>
+      </w:pPr>
+      <w:r>
+        <w:rPr>
+          <w:noProof/>
+        </w:rPr>
+        <w:drawing>
+          <wp:inline distT="0" distB="0" distL="0" distR="0" wp14:anchorId="50854D13" wp14:editId="3A5954DB">
+            <wp:extent cx="5943600" cy="3256915"/>
+            <wp:effectExtent l="0" t="0" r="0" b="635"/>
+            <wp:docPr id="1" name="Picture 1"/>
+            <wp:cNvGraphicFramePr>
+              <a:graphicFrameLocks xmlns:a="http://schemas.openxmlformats.org/drawingml/2006/main" noChangeAspect="1"/>
+            </wp:cNvGraphicFramePr>
+            <a:graphic xmlns:a="http://schemas.openxmlformats.org/drawingml/2006/main">
+              <a:graphicData uri="http://schemas.openxmlformats.org/drawingml/2006/picture">
+                <pic:pic xmlns:pic="http://schemas.openxmlformats.org/drawingml/2006/picture">
+                  <pic:nvPicPr>
+                    <pic:cNvPr id="1" name=""/>
+                    <pic:cNvPicPr/>
+                  </pic:nvPicPr>
+                  <pic:blipFill>
+                    <a:blip r:embed="rId6"/>
+                    <a:stretch>
+                      <a:fillRect/>
+                    </a:stretch>
+                  </pic:blipFill>
+                  <pic:spPr>
+                    <a:xfrm>
+                      <a:off x="0" y="0"/>
+                      <a:ext cx="5943600" cy="3256915"/>
+                    </a:xfrm>
+                    <a:prstGeom prst="rect">
+                      <a:avLst/>
+                    </a:prstGeom>
+                  </pic:spPr>
+                </pic:pic>
+              </a:graphicData>
+            </a:graphic>
+          </wp:inline>
+        </w:drawing>
+      </w:r>
+    </w:p>
+    <w:p>
+      <w:pPr>
+        <w:pStyle w:val="ListParagraph"/>
+        <w:numPr>
+          <w:ilvl w:val="0"/>
+          <w:numId w:val="1"/>
+        </w:numPr>
+        <w:rPr>
+          <w:rFonts w:ascii="Times New Roman" w:hAnsi="Times New Roman" w:cs="Times New Roman"/>
+          <w:sz w:val="40"/>
+          <w:szCs w:val="40"/>
+        </w:rPr>
+      </w:pPr>
+      <w:r>
+        <w:rPr>
+          <w:rFonts w:ascii="Times New Roman" w:hAnsi="Times New Roman" w:cs="Times New Roman"/>
+          <w:sz w:val="40"/>
+          <w:szCs w:val="40"/>
+        </w:rPr>
+        <w:t>Show Customer List:</w:t>
+      </w:r>
+    </w:p>
+    <w:p>
+      <w:pPr>
+        <w:ind w:left="360"/>
+        <w:rPr>
+          <w:rFonts w:ascii="Times New Roman" w:hAnsi="Times New Roman" w:cs="Times New Roman"/>
+          <w:sz w:val="40"/>
+          <w:szCs w:val="40"/>
+        </w:rPr>
+      </w:pPr>
+      <w:r>
+        <w:rPr>
+          <w:noProof/>
+        </w:rPr>
+        <w:drawing>
+          <wp:inline distT="0" distB="0" distL="0" distR="0" wp14:anchorId="1F058FC8" wp14:editId="3C02AB32">
+            <wp:extent cx="5943600" cy="2857500"/>
+            <wp:effectExtent l="0" t="0" r="0" b="0"/>
+            <wp:docPr id="2" name="Picture 2"/>
+            <wp:cNvGraphicFramePr>
+              <a:graphicFrameLocks xmlns:a="http://schemas.openxmlformats.org/drawingml/2006/main" noChangeAspect="1"/>
+            </wp:cNvGraphicFramePr>
+            <a:graphic xmlns:a="http://schemas.openxmlformats.org/drawingml/2006/main">
+              <a:graphicData uri="http://schemas.openxmlformats.org/drawingml/2006/picture">
+                <pic:pic xmlns:pic="http://schemas.openxmlformats.org/drawingml/2006/picture">
+                  <pic:nvPicPr>
+                    <pic:cNvPr id="1" name=""/>
+                    <pic:cNvPicPr/>
+                  </pic:nvPicPr>
+                  <pic:blipFill>
+                    <a:blip r:embed="rId7"/>
+                    <a:stretch>
+                      <a:fillRect/>
+                    </a:stretch>
+                  </pic:blipFill>
+                  <pic:spPr>
+                    <a:xfrm>
+                      <a:off x="0" y="0"/>
+                      <a:ext cx="5943600" cy="2857500"/>
+                    </a:xfrm>
+                    <a:prstGeom prst="rect">
+                      <a:avLst/>
+                    </a:prstGeom>
+                  </pic:spPr>
+                </pic:pic>
+              </a:graphicData>
+            </a:graphic>
+          </wp:inline>
+        </w:drawing>
+      </w:r>
+    </w:p>
+    <w:p>
+      <w:pPr>
+        <w:pStyle w:val="ListParagraph"/>
+        <w:numPr>
+          <w:ilvl w:val="0"/>
+          <w:numId w:val="1"/>
+        </w:numPr>
+        <w:rPr>
+          <w:rFonts w:ascii="Times New Roman" w:hAnsi="Times New Roman" w:cs="Times New Roman"/>
+          <w:sz w:val="40"/>
+          <w:szCs w:val="40"/>
+        </w:rPr>
+      </w:pPr>
+      <w:r>
+        <w:rPr>
+          <w:rFonts w:ascii="Times New Roman" w:hAnsi="Times New Roman" w:cs="Times New Roman"/>
+          <w:sz w:val="40"/>
+          <w:szCs w:val="40"/>
+        </w:rPr>
+        <w:lastRenderedPageBreak/>
+        <w:t xml:space="preserve">Search </w:t>
+      </w:r>
+      <w:r>
+        <w:rPr>
+          <w:rFonts w:ascii="Times New Roman" w:hAnsi="Times New Roman" w:cs="Times New Roman"/>
+          <w:sz w:val="40"/>
+          <w:szCs w:val="40"/>
+        </w:rPr>
+        <w:t xml:space="preserve">Customer </w:t>
+      </w:r>
+      <w:r>
+        <w:rPr>
+          <w:rFonts w:ascii="Times New Roman" w:hAnsi="Times New Roman" w:cs="Times New Roman"/>
+          <w:sz w:val="40"/>
+          <w:szCs w:val="40"/>
+        </w:rPr>
+        <w:t xml:space="preserve">from </w:t>
+      </w:r>
+      <w:r>
+        <w:rPr>
+          <w:rFonts w:ascii="Times New Roman" w:hAnsi="Times New Roman" w:cs="Times New Roman"/>
+          <w:sz w:val="40"/>
+          <w:szCs w:val="40"/>
+        </w:rPr>
+        <w:t xml:space="preserve">Customer </w:t>
+      </w:r>
+      <w:r>
+        <w:rPr>
+          <w:rFonts w:ascii="Times New Roman" w:hAnsi="Times New Roman" w:cs="Times New Roman"/>
+          <w:sz w:val="40"/>
+          <w:szCs w:val="40"/>
+        </w:rPr>
+        <w:t>List:</w:t>
+      </w:r>
+    </w:p>
+    <w:p>
+      <w:pPr>
+        <w:ind w:left="360"/>
+        <w:rPr>
+          <w:rFonts w:ascii="Times New Roman" w:hAnsi="Times New Roman" w:cs="Times New Roman"/>
+          <w:sz w:val="40"/>
+          <w:szCs w:val="40"/>
+        </w:rPr>
+      </w:pPr>
+      <w:r>
+        <w:rPr>
+          <w:noProof/>
+        </w:rPr>
+        <w:drawing>
+          <wp:inline distT="0" distB="0" distL="0" distR="0" wp14:anchorId="4336B1A6" wp14:editId="4E32459E">
+            <wp:extent cx="5943600" cy="3280410"/>
+            <wp:effectExtent l="0" t="0" r="0" b="0"/>
+            <wp:docPr id="3" name="Picture 3"/>
+            <wp:cNvGraphicFramePr>
+              <a:graphicFrameLocks xmlns:a="http://schemas.openxmlformats.org/drawingml/2006/main" noChangeAspect="1"/>
+            </wp:cNvGraphicFramePr>
+            <a:graphic xmlns:a="http://schemas.openxmlformats.org/drawingml/2006/main">
+              <a:graphicData uri="http://schemas.openxmlformats.org/drawingml/2006/picture">
+                <pic:pic xmlns:pic="http://schemas.openxmlformats.org/drawingml/2006/picture">
+                  <pic:nvPicPr>
+                    <pic:cNvPr id="1" name=""/>
+                    <pic:cNvPicPr/>
+                  </pic:nvPicPr>
+                  <pic:blipFill>
+                    <a:blip r:embed="rId8"/>
+                    <a:stretch>
+                      <a:fillRect/>
+                    </a:stretch>
+                  </pic:blipFill>
+                  <pic:spPr>
+                    <a:xfrm>
+                      <a:off x="0" y="0"/>
+                      <a:ext cx="5943600" cy="3280410"/>
+                    </a:xfrm>
+                    <a:prstGeom prst="rect">
+                      <a:avLst/>
+                    </a:prstGeom>
+                  </pic:spPr>
+                </pic:pic>
+              </a:graphicData>
+            </a:graphic>
+          </wp:inline>
+        </w:drawing>
+      </w:r>
+    </w:p>
+    <w:p>
+      <w:pPr>
+        <w:pStyle w:val="ListParagraph"/>
+        <w:numPr>
+          <w:ilvl w:val="0"/>
+          <w:numId w:val="1"/>
+        </w:numPr>
+        <w:rPr>
+          <w:rFonts w:ascii="Times New Roman" w:hAnsi="Times New Roman" w:cs="Times New Roman"/>
+          <w:sz w:val="40"/>
+          <w:szCs w:val="40"/>
+        </w:rPr>
+      </w:pPr>
+      <w:r>
+        <w:rPr>
+          <w:rFonts w:ascii="Times New Roman" w:hAnsi="Times New Roman" w:cs="Times New Roman"/>
+          <w:sz w:val="40"/>
+          <w:szCs w:val="40"/>
+        </w:rPr>
+        <w:t xml:space="preserve">Update </w:t>
+      </w:r>
+      <w:r>
+        <w:rPr>
+          <w:rFonts w:ascii="Times New Roman" w:hAnsi="Times New Roman" w:cs="Times New Roman"/>
+          <w:sz w:val="40"/>
+          <w:szCs w:val="40"/>
+        </w:rPr>
+        <w:t xml:space="preserve">Customer </w:t>
+      </w:r>
+      <w:r>
+        <w:rPr>
+          <w:rFonts w:ascii="Times New Roman" w:hAnsi="Times New Roman" w:cs="Times New Roman"/>
+          <w:sz w:val="40"/>
+          <w:szCs w:val="40"/>
+        </w:rPr>
+        <w:t xml:space="preserve">in </w:t>
+      </w:r>
+      <w:r>
+        <w:rPr>
+          <w:rFonts w:ascii="Times New Roman" w:hAnsi="Times New Roman" w:cs="Times New Roman"/>
+          <w:sz w:val="40"/>
+          <w:szCs w:val="40"/>
+        </w:rPr>
+        <w:t xml:space="preserve">Customer </w:t>
+      </w:r>
+      <w:r>
+        <w:rPr>
+          <w:rFonts w:ascii="Times New Roman" w:hAnsi="Times New Roman" w:cs="Times New Roman"/>
+          <w:sz w:val="40"/>
+          <w:szCs w:val="40"/>
+        </w:rPr>
+        <w:t>List:</w:t>
+      </w:r>
+    </w:p>
+    <w:p>
+      <w:pPr>
+        <w:ind w:left="360"/>
+        <w:rPr>
+          <w:rFonts w:ascii="Times New Roman" w:hAnsi="Times New Roman" w:cs="Times New Roman"/>
+          <w:sz w:val="40"/>
+          <w:szCs w:val="40"/>
+        </w:rPr>
+      </w:pPr>
+      <w:r>
+        <w:rPr>
+          <w:noProof/>
+        </w:rPr>
+        <w:drawing>
+          <wp:inline distT="0" distB="0" distL="0" distR="0" wp14:anchorId="7745E3AE" wp14:editId="09C08F2A">
+            <wp:extent cx="5943600" cy="3297555"/>
+            <wp:effectExtent l="0" t="0" r="0" b="0"/>
+            <wp:docPr id="4" name="Picture 4"/>
+            <wp:cNvGraphicFramePr>
+              <a:graphicFrameLocks xmlns:a="http://schemas.openxmlformats.org/drawingml/2006/main" noChangeAspect="1"/>
+            </wp:cNvGraphicFramePr>
+            <a:graphic xmlns:a="http://schemas.openxmlformats.org/drawingml/2006/main">
+              <a:graphicData uri="http://schemas.openxmlformats.org/drawingml/2006/picture">
+                <pic:pic xmlns:pic="http://schemas.openxmlformats.org/drawingml/2006/picture">
+                  <pic:nvPicPr>
+                    <pic:cNvPr id="1" name=""/>
+                    <pic:cNvPicPr/>
+                  </pic:nvPicPr>
+                  <pic:blipFill>
+                    <a:blip r:embed="rId9"/>
+                    <a:stretch>
+                      <a:fillRect/>
+                    </a:stretch>
+                  </pic:blipFill>
+                  <pic:spPr>
+                    <a:xfrm>
+                      <a:off x="0" y="0"/>
+                      <a:ext cx="5943600" cy="3297555"/>
+                    </a:xfrm>
+                    <a:prstGeom prst="rect">
+                      <a:avLst/>
+                    </a:prstGeom>
+                  </pic:spPr>
+                </pic:pic>
+              </a:graphicData>
+            </a:graphic>
+          </wp:inline>
+        </w:drawing>
+      </w:r>
+    </w:p>
+    <w:p>
+      <w:pPr>
+        <w:ind w:left="360"/>
+        <w:rPr>
+          <w:rFonts w:ascii="Times New Roman" w:hAnsi="Times New Roman" w:cs="Times New Roman"/>
+          <w:sz w:val="40"/>
+          <w:szCs w:val="40"/>
+        </w:rPr>
+      </w:pPr>
+    </w:p>
+    <w:p>
+      <w:pPr>
+        <w:ind w:left="360"/>
+        <w:rPr>
+          <w:rFonts w:ascii="Times New Roman" w:hAnsi="Times New Roman" w:cs="Times New Roman"/>
+          <w:sz w:val="40"/>
+          <w:szCs w:val="40"/>
+        </w:rPr>
+      </w:pPr>
+      <w:r>
+        <w:rPr>
+          <w:noProof/>
+        </w:rPr>
+        <w:lastRenderedPageBreak/>
+        <w:drawing>
+          <wp:inline distT="0" distB="0" distL="0" distR="0" wp14:anchorId="04C65FB8" wp14:editId="79D40DAF">
+            <wp:extent cx="5943600" cy="3237230"/>
+            <wp:effectExtent l="0" t="0" r="0" b="1270"/>
+            <wp:docPr id="5" name="Picture 5"/>
+            <wp:cNvGraphicFramePr>
+              <a:graphicFrameLocks xmlns:a="http://schemas.openxmlformats.org/drawingml/2006/main" noChangeAspect="1"/>
+            </wp:cNvGraphicFramePr>
+            <a:graphic xmlns:a="http://schemas.openxmlformats.org/drawingml/2006/main">
+              <a:graphicData uri="http://schemas.openxmlformats.org/drawingml/2006/picture">
+                <pic:pic xmlns:pic="http://schemas.openxmlformats.org/drawingml/2006/picture">
+                  <pic:nvPicPr>
+                    <pic:cNvPr id="1" name=""/>
+                    <pic:cNvPicPr/>
+                  </pic:nvPicPr>
+                  <pic:blipFill>
+                    <a:blip r:embed="rId10"/>
+                    <a:stretch>
+                      <a:fillRect/>
+                    </a:stretch>
+                  </pic:blipFill>
+                  <pic:spPr>
+                    <a:xfrm>
+                      <a:off x="0" y="0"/>
+                      <a:ext cx="5943600" cy="3237230"/>
+                    </a:xfrm>
+                    <a:prstGeom prst="rect">
+                      <a:avLst/>
+                    </a:prstGeom>
+                  </pic:spPr>
+                </pic:pic>
+              </a:graphicData>
+            </a:graphic>
+          </wp:inline>
+        </w:drawing>
+      </w:r>
+    </w:p>
+    <w:p>
+      <w:pPr>
+        <w:pStyle w:val="ListParagraph"/>
+        <w:numPr>
+          <w:ilvl w:val="0"/>
+          <w:numId w:val="1"/>
+        </w:numPr>
+        <w:rPr>
+          <w:rFonts w:ascii="Times New Roman" w:hAnsi="Times New Roman" w:cs="Times New Roman"/>
+          <w:sz w:val="40"/>
+          <w:szCs w:val="40"/>
+        </w:rPr>
+      </w:pPr>
+      <w:r>
+        <w:rPr>
+          <w:rFonts w:ascii="Times New Roman" w:hAnsi="Times New Roman" w:cs="Times New Roman"/>
+          <w:sz w:val="40"/>
+          <w:szCs w:val="40"/>
+        </w:rPr>
+        <w:t>Delete Customer from Customer List:</w:t>
+      </w:r>
+    </w:p>
+    <w:p>
+      <w:pPr>
+        <w:ind w:left="360"/>
+        <w:rPr>
+          <w:rFonts w:ascii="Times New Roman" w:hAnsi="Times New Roman" w:cs="Times New Roman"/>
+          <w:sz w:val="40"/>
+          <w:szCs w:val="40"/>
+        </w:rPr>
+      </w:pPr>
+      <w:r>
+        <w:rPr>
+          <w:noProof/>
+        </w:rPr>
+        <w:drawing>
+          <wp:inline distT="0" distB="0" distL="0" distR="0" wp14:anchorId="7F7ACDCD" wp14:editId="1944AA42">
+            <wp:extent cx="5943600" cy="3294380"/>
+            <wp:effectExtent l="0" t="0" r="0" b="1270"/>
+            <wp:docPr id="6" name="Picture 6"/>
+            <wp:cNvGraphicFramePr>
+              <a:graphicFrameLocks xmlns:a="http://schemas.openxmlformats.org/drawingml/2006/main" noChangeAspect="1"/>
+            </wp:cNvGraphicFramePr>
+            <a:graphic xmlns:a="http://schemas.openxmlformats.org/drawingml/2006/main">
+              <a:graphicData uri="http://schemas.openxmlformats.org/drawingml/2006/picture">
+                <pic:pic xmlns:pic="http://schemas.openxmlformats.org/drawingml/2006/picture">
+                  <pic:nvPicPr>
+                    <pic:cNvPr id="1" name=""/>
+                    <pic:cNvPicPr/>
+                  </pic:nvPicPr>
+                  <pic:blipFill>
+                    <a:blip r:embed="rId11"/>
+                    <a:stretch>
+                      <a:fillRect/>
+                    </a:stretch>
+                  </pic:blipFill>
+                  <pic:spPr>
+                    <a:xfrm>
+                      <a:off x="0" y="0"/>
+                      <a:ext cx="5943600" cy="3294380"/>
+                    </a:xfrm>
+                    <a:prstGeom prst="rect">
+                      <a:avLst/>
+                    </a:prstGeom>
+                  </pic:spPr>
+                </pic:pic>
+              </a:graphicData>
+            </a:graphic>
+          </wp:inline>
+        </w:drawing>
+      </w:r>
+      <w:bookmarkStart w:id="0" w:name="_GoBack"/>
+      <w:bookmarkEnd w:id="0"/>
     </w:p>
     <w:sectPr>
       <w:pgSz w:w="12240" w:h="15840"/>
@@ -870,4 +1341,16 @@
     </a:ext>
   </a:extLst>
 </a:theme>
+</file>
+
+<file path=customXml/item1.xml><?xml version="1.0" encoding="utf-8"?>
+<b:Sources xmlns:b="http://schemas.openxmlformats.org/officeDocument/2006/bibliography" xmlns="http://schemas.openxmlformats.org/officeDocument/2006/bibliography" SelectedStyle="\APASixthEditionOfficeOnline.xsl" StyleName="APA" Version="6"/>
+</file>
+
+<file path=customXml/itemProps1.xml><?xml version="1.0" encoding="utf-8"?>
+<ds:datastoreItem xmlns:ds="http://schemas.openxmlformats.org/officeDocument/2006/customXml" ds:itemID="{E812F8AD-7BAD-409D-932D-C9F8577117E5}">
+  <ds:schemaRefs>
+    <ds:schemaRef ds:uri="http://schemas.openxmlformats.org/officeDocument/2006/bibliography"/>
+  </ds:schemaRefs>
+</ds:datastoreItem>
 </file>
</xml_diff>